<commit_message>
Chapter 7 and 8
</commit_message>
<xml_diff>
--- a/Bootstrap Essential Training.docx
+++ b/Bootstrap Essential Training.docx
@@ -5454,8 +5454,6 @@
         </w:rPr>
         <w:t>This is unique to navs, otherwise need “d-flex” for div</w:t>
       </w:r>
-      <w:bookmarkStart w:id="0" w:name="_GoBack"/>
-      <w:bookmarkEnd w:id="0"/>
     </w:p>
     <w:p>
       <w:pPr>
@@ -8071,6 +8069,1335 @@
         <w:pStyle w:val="Heading1"/>
       </w:pPr>
       <w:r>
+        <w:t>Form Styles</w:t>
+      </w:r>
+    </w:p>
+    <w:p>
+      <w:pPr>
+        <w:pStyle w:val="ListParagraph"/>
+        <w:numPr>
+          <w:ilvl w:val="0"/>
+          <w:numId w:val="1"/>
+        </w:numPr>
+      </w:pPr>
+      <w:r>
+        <w:t xml:space="preserve">can be considered layout classes, but so complex that need its own lesson </w:t>
+      </w:r>
+    </w:p>
+    <w:p>
+      <w:pPr>
+        <w:pStyle w:val="Heading2"/>
+      </w:pPr>
+      <w:r>
+        <w:t>Basic Forms</w:t>
+      </w:r>
+    </w:p>
+    <w:p>
+      <w:pPr>
+        <w:pStyle w:val="ListParagraph"/>
+        <w:numPr>
+          <w:ilvl w:val="0"/>
+          <w:numId w:val="1"/>
+        </w:numPr>
+      </w:pPr>
+      <w:r>
+        <w:t>form group</w:t>
+      </w:r>
+    </w:p>
+    <w:p>
+      <w:pPr>
+        <w:pStyle w:val="ListParagraph"/>
+        <w:numPr>
+          <w:ilvl w:val="1"/>
+          <w:numId w:val="1"/>
+        </w:numPr>
+      </w:pPr>
+      <w:r>
+        <w:t>can be used with div and/or fieldsets</w:t>
+      </w:r>
+    </w:p>
+    <w:p>
+      <w:pPr>
+        <w:pStyle w:val="ListParagraph"/>
+        <w:numPr>
+          <w:ilvl w:val="0"/>
+          <w:numId w:val="1"/>
+        </w:numPr>
+      </w:pPr>
+      <w:r>
+        <w:t>form-text</w:t>
+      </w:r>
+    </w:p>
+    <w:p>
+      <w:pPr>
+        <w:pStyle w:val="ListParagraph"/>
+        <w:numPr>
+          <w:ilvl w:val="0"/>
+          <w:numId w:val="1"/>
+        </w:numPr>
+      </w:pPr>
+      <w:r>
+        <w:t>form-control</w:t>
+      </w:r>
+    </w:p>
+    <w:p>
+      <w:pPr>
+        <w:pStyle w:val="ListParagraph"/>
+        <w:numPr>
+          <w:ilvl w:val="1"/>
+          <w:numId w:val="1"/>
+        </w:numPr>
+      </w:pPr>
+      <w:r>
+        <w:t>inputs</w:t>
+      </w:r>
+    </w:p>
+    <w:p>
+      <w:pPr>
+        <w:pStyle w:val="ListParagraph"/>
+        <w:numPr>
+          <w:ilvl w:val="1"/>
+          <w:numId w:val="1"/>
+        </w:numPr>
+      </w:pPr>
+      <w:r>
+        <w:t>form-control-label</w:t>
+      </w:r>
+    </w:p>
+    <w:p>
+      <w:pPr>
+        <w:pStyle w:val="ListParagraph"/>
+        <w:numPr>
+          <w:ilvl w:val="1"/>
+          <w:numId w:val="1"/>
+        </w:numPr>
+      </w:pPr>
+      <w:r>
+        <w:t>form-control-file</w:t>
+      </w:r>
+    </w:p>
+    <w:p>
+      <w:pPr>
+        <w:pStyle w:val="ListParagraph"/>
+        <w:numPr>
+          <w:ilvl w:val="0"/>
+          <w:numId w:val="1"/>
+        </w:numPr>
+      </w:pPr>
+      <w:r>
+        <w:t>Fieldset</w:t>
+      </w:r>
+    </w:p>
+    <w:p>
+      <w:pPr>
+        <w:pStyle w:val="ListParagraph"/>
+        <w:numPr>
+          <w:ilvl w:val="0"/>
+          <w:numId w:val="1"/>
+        </w:numPr>
+      </w:pPr>
+      <w:r>
+        <w:t>Legend</w:t>
+      </w:r>
+    </w:p>
+    <w:p>
+      <w:pPr>
+        <w:pStyle w:val="ListParagraph"/>
+        <w:numPr>
+          <w:ilvl w:val="0"/>
+          <w:numId w:val="1"/>
+        </w:numPr>
+      </w:pPr>
+      <w:r>
+        <w:t>Div with inputs</w:t>
+      </w:r>
+    </w:p>
+    <w:p>
+      <w:pPr>
+        <w:pStyle w:val="Heading2"/>
+      </w:pPr>
+      <w:r>
+        <w:t>Checkboxes &amp; Radio Inputs</w:t>
+      </w:r>
+    </w:p>
+    <w:p>
+      <w:pPr>
+        <w:pStyle w:val="ListParagraph"/>
+        <w:numPr>
+          <w:ilvl w:val="0"/>
+          <w:numId w:val="1"/>
+        </w:numPr>
+      </w:pPr>
+      <w:r>
+        <w:t>Form-check goes on container</w:t>
+      </w:r>
+    </w:p>
+    <w:p>
+      <w:pPr>
+        <w:pStyle w:val="ListParagraph"/>
+        <w:numPr>
+          <w:ilvl w:val="0"/>
+          <w:numId w:val="1"/>
+        </w:numPr>
+      </w:pPr>
+      <w:r>
+        <w:t>Form-check-label</w:t>
+      </w:r>
+    </w:p>
+    <w:p>
+      <w:pPr>
+        <w:pStyle w:val="ListParagraph"/>
+        <w:numPr>
+          <w:ilvl w:val="0"/>
+          <w:numId w:val="1"/>
+        </w:numPr>
+      </w:pPr>
+      <w:r>
+        <w:t>Form-check-input</w:t>
+      </w:r>
+    </w:p>
+    <w:p>
+      <w:pPr>
+        <w:pStyle w:val="ListParagraph"/>
+        <w:numPr>
+          <w:ilvl w:val="0"/>
+          <w:numId w:val="1"/>
+        </w:numPr>
+      </w:pPr>
+      <w:r>
+        <w:t>Form-check-inline</w:t>
+      </w:r>
+      <w:r>
+        <w:t xml:space="preserve"> goes on container</w:t>
+      </w:r>
+    </w:p>
+    <w:p>
+      <w:pPr>
+        <w:pStyle w:val="Heading2"/>
+      </w:pPr>
+      <w:r>
+        <w:lastRenderedPageBreak/>
+        <w:t>Form Style Options</w:t>
+      </w:r>
+    </w:p>
+    <w:p>
+      <w:pPr>
+        <w:pStyle w:val="ListParagraph"/>
+        <w:numPr>
+          <w:ilvl w:val="0"/>
+          <w:numId w:val="1"/>
+        </w:numPr>
+      </w:pPr>
+      <w:r>
+        <w:t>Form-control-sm/lg</w:t>
+      </w:r>
+    </w:p>
+    <w:p>
+      <w:pPr>
+        <w:pStyle w:val="ListParagraph"/>
+        <w:numPr>
+          <w:ilvl w:val="0"/>
+          <w:numId w:val="1"/>
+        </w:numPr>
+      </w:pPr>
+      <w:r>
+        <w:t>Form-inline (form groups inline)</w:t>
+      </w:r>
+    </w:p>
+    <w:p>
+      <w:pPr>
+        <w:pStyle w:val="ListParagraph"/>
+        <w:numPr>
+          <w:ilvl w:val="0"/>
+          <w:numId w:val="1"/>
+        </w:numPr>
+      </w:pPr>
+      <w:r>
+        <w:t>Validation</w:t>
+      </w:r>
+    </w:p>
+    <w:p>
+      <w:pPr>
+        <w:pStyle w:val="ListParagraph"/>
+        <w:numPr>
+          <w:ilvl w:val="1"/>
+          <w:numId w:val="1"/>
+        </w:numPr>
+      </w:pPr>
+      <w:r>
+        <w:t>Has-color</w:t>
+      </w:r>
+    </w:p>
+    <w:p>
+      <w:pPr>
+        <w:pStyle w:val="ListParagraph"/>
+        <w:numPr>
+          <w:ilvl w:val="2"/>
+          <w:numId w:val="1"/>
+        </w:numPr>
+      </w:pPr>
+      <w:r>
+        <w:t>Success</w:t>
+      </w:r>
+    </w:p>
+    <w:p>
+      <w:pPr>
+        <w:pStyle w:val="ListParagraph"/>
+        <w:numPr>
+          <w:ilvl w:val="2"/>
+          <w:numId w:val="1"/>
+        </w:numPr>
+      </w:pPr>
+      <w:r>
+        <w:t>Danger</w:t>
+      </w:r>
+    </w:p>
+    <w:p>
+      <w:pPr>
+        <w:pStyle w:val="ListParagraph"/>
+        <w:numPr>
+          <w:ilvl w:val="2"/>
+          <w:numId w:val="1"/>
+        </w:numPr>
+      </w:pPr>
+      <w:r>
+        <w:t xml:space="preserve">Warning </w:t>
+      </w:r>
+    </w:p>
+    <w:p>
+      <w:pPr>
+        <w:pStyle w:val="ListParagraph"/>
+        <w:numPr>
+          <w:ilvl w:val="1"/>
+          <w:numId w:val="1"/>
+        </w:numPr>
+      </w:pPr>
+      <w:r>
+        <w:t>Need to use with javascript</w:t>
+      </w:r>
+    </w:p>
+    <w:p>
+      <w:pPr>
+        <w:pStyle w:val="ListParagraph"/>
+        <w:numPr>
+          <w:ilvl w:val="1"/>
+          <w:numId w:val="1"/>
+        </w:numPr>
+      </w:pPr>
+      <w:r>
+        <w:t>Rememeber the “required” field</w:t>
+      </w:r>
+    </w:p>
+    <w:p>
+      <w:pPr>
+        <w:pStyle w:val="ListParagraph"/>
+        <w:numPr>
+          <w:ilvl w:val="1"/>
+          <w:numId w:val="1"/>
+        </w:numPr>
+      </w:pPr>
+      <w:r>
+        <w:t xml:space="preserve">Has doesn’t seem to work, custom validation is better </w:t>
+      </w:r>
+    </w:p>
+    <w:p>
+      <w:pPr>
+        <w:pStyle w:val="Heading2"/>
+      </w:pPr>
+      <w:r>
+        <w:t>MultiColumn Forms</w:t>
+      </w:r>
+    </w:p>
+    <w:p>
+      <w:pPr>
+        <w:pStyle w:val="ListParagraph"/>
+        <w:numPr>
+          <w:ilvl w:val="0"/>
+          <w:numId w:val="1"/>
+        </w:numPr>
+      </w:pPr>
+      <w:r>
+        <w:t>Row/col (don’t need a container!)</w:t>
+      </w:r>
+    </w:p>
+    <w:p>
+      <w:pPr>
+        <w:pStyle w:val="ListParagraph"/>
+        <w:numPr>
+          <w:ilvl w:val="1"/>
+          <w:numId w:val="1"/>
+        </w:numPr>
+      </w:pPr>
+      <w:r>
+        <w:t>Breakpoints as well</w:t>
+      </w:r>
+    </w:p>
+    <w:p>
+      <w:pPr>
+        <w:pStyle w:val="ListParagraph"/>
+        <w:numPr>
+          <w:ilvl w:val="0"/>
+          <w:numId w:val="1"/>
+        </w:numPr>
+      </w:pPr>
+      <w:r>
+        <w:t>Form-</w:t>
+      </w:r>
+      <w:r>
+        <w:t>row -&gt;less room btw column</w:t>
+      </w:r>
+    </w:p>
+    <w:p>
+      <w:pPr>
+        <w:pStyle w:val="ListParagraph"/>
+        <w:numPr>
+          <w:ilvl w:val="0"/>
+          <w:numId w:val="1"/>
+        </w:numPr>
+      </w:pPr>
+      <w:r>
+        <w:t>Col-auto</w:t>
+      </w:r>
+    </w:p>
+    <w:p>
+      <w:pPr>
+        <w:pStyle w:val="ListParagraph"/>
+        <w:numPr>
+          <w:ilvl w:val="1"/>
+          <w:numId w:val="1"/>
+        </w:numPr>
+      </w:pPr>
+      <w:r>
+        <w:t>Determine width of column we’re including</w:t>
+      </w:r>
+    </w:p>
+    <w:p>
+      <w:pPr>
+        <w:pStyle w:val="ListParagraph"/>
+        <w:numPr>
+          <w:ilvl w:val="1"/>
+          <w:numId w:val="1"/>
+        </w:numPr>
+      </w:pPr>
+      <w:r>
+        <w:t>Take up the size of the fields</w:t>
+      </w:r>
+    </w:p>
+    <w:p>
+      <w:pPr>
+        <w:pStyle w:val="ListParagraph"/>
+        <w:numPr>
+          <w:ilvl w:val="1"/>
+          <w:numId w:val="1"/>
+        </w:numPr>
+      </w:pPr>
+      <w:r>
+        <w:t>Making the columns fit the elements</w:t>
+      </w:r>
+    </w:p>
+    <w:p>
+      <w:pPr>
+        <w:pStyle w:val="ListParagraph"/>
+        <w:numPr>
+          <w:ilvl w:val="1"/>
+          <w:numId w:val="1"/>
+        </w:numPr>
+      </w:pPr>
+      <w:r>
+        <w:t>Col = equal distance btw the elements</w:t>
+      </w:r>
+    </w:p>
+    <w:p>
+      <w:pPr>
+        <w:pStyle w:val="ListParagraph"/>
+        <w:numPr>
+          <w:ilvl w:val="0"/>
+          <w:numId w:val="1"/>
+        </w:numPr>
+      </w:pPr>
+      <w:r>
+        <w:t>Col-form-label</w:t>
+      </w:r>
+    </w:p>
+    <w:p>
+      <w:pPr>
+        <w:pStyle w:val="Heading2"/>
+      </w:pPr>
+      <w:r>
+        <w:t>Input Groups</w:t>
+      </w:r>
+    </w:p>
+    <w:p>
+      <w:pPr>
+        <w:pStyle w:val="ListParagraph"/>
+        <w:numPr>
+          <w:ilvl w:val="0"/>
+          <w:numId w:val="1"/>
+        </w:numPr>
+      </w:pPr>
+      <w:r>
+        <w:t xml:space="preserve">Input group </w:t>
+      </w:r>
+    </w:p>
+    <w:p>
+      <w:pPr>
+        <w:pStyle w:val="ListParagraph"/>
+        <w:numPr>
+          <w:ilvl w:val="1"/>
+          <w:numId w:val="1"/>
+        </w:numPr>
+      </w:pPr>
+      <w:r>
+        <w:t>Input elements and/or navigation</w:t>
+      </w:r>
+    </w:p>
+    <w:p>
+      <w:pPr>
+        <w:pStyle w:val="ListParagraph"/>
+        <w:numPr>
+          <w:ilvl w:val="0"/>
+          <w:numId w:val="1"/>
+        </w:numPr>
+      </w:pPr>
+      <w:r>
+        <w:t>Input group-prepent/append</w:t>
+      </w:r>
+    </w:p>
+    <w:p>
+      <w:pPr>
+        <w:pStyle w:val="ListParagraph"/>
+        <w:numPr>
+          <w:ilvl w:val="0"/>
+          <w:numId w:val="1"/>
+        </w:numPr>
+      </w:pPr>
+      <w:r>
+        <w:t>Input-group-text</w:t>
+      </w:r>
+    </w:p>
+    <w:p>
+      <w:pPr>
+        <w:pStyle w:val="ListParagraph"/>
+        <w:numPr>
+          <w:ilvl w:val="0"/>
+          <w:numId w:val="1"/>
+        </w:numPr>
+      </w:pPr>
+      <w:r>
+        <w:t>Aria-label</w:t>
+      </w:r>
+    </w:p>
+    <w:p>
+      <w:pPr>
+        <w:pStyle w:val="ListParagraph"/>
+        <w:numPr>
+          <w:ilvl w:val="0"/>
+          <w:numId w:val="1"/>
+        </w:numPr>
+      </w:pPr>
+      <w:r>
+        <w:t>Sr-only</w:t>
+      </w:r>
+    </w:p>
+    <w:p>
+      <w:pPr>
+        <w:pStyle w:val="Heading1"/>
+      </w:pPr>
+      <w:r>
+        <w:t xml:space="preserve">Interactive Component </w:t>
+      </w:r>
+    </w:p>
+    <w:p/>
+    <w:p>
+      <w:pPr>
+        <w:pStyle w:val="Heading2"/>
+      </w:pPr>
+      <w:r>
+        <w:t>Tooltips</w:t>
+      </w:r>
+    </w:p>
+    <w:p>
+      <w:pPr>
+        <w:pStyle w:val="ListParagraph"/>
+        <w:numPr>
+          <w:ilvl w:val="0"/>
+          <w:numId w:val="1"/>
+        </w:numPr>
+      </w:pPr>
+      <w:r>
+        <w:t>Data-toggle=”tooltip”</w:t>
+      </w:r>
+    </w:p>
+    <w:p>
+      <w:pPr>
+        <w:pStyle w:val="ListParagraph"/>
+        <w:numPr>
+          <w:ilvl w:val="0"/>
+          <w:numId w:val="1"/>
+        </w:numPr>
+      </w:pPr>
+      <w:r>
+        <w:t>Title=”text”</w:t>
+      </w:r>
+    </w:p>
+    <w:p>
+      <w:pPr>
+        <w:pStyle w:val="ListParagraph"/>
+        <w:numPr>
+          <w:ilvl w:val="0"/>
+          <w:numId w:val="1"/>
+        </w:numPr>
+      </w:pPr>
+      <w:r>
+        <w:t>Data attribute or javascript</w:t>
+      </w:r>
+    </w:p>
+    <w:p>
+      <w:pPr>
+        <w:pStyle w:val="ListParagraph"/>
+        <w:numPr>
+          <w:ilvl w:val="0"/>
+          <w:numId w:val="1"/>
+        </w:numPr>
+      </w:pPr>
+      <w:r>
+        <w:t>Tooltips are not turned on by default</w:t>
+      </w:r>
+    </w:p>
+    <w:p>
+      <w:pPr>
+        <w:pStyle w:val="ListParagraph"/>
+        <w:numPr>
+          <w:ilvl w:val="0"/>
+          <w:numId w:val="1"/>
+        </w:numPr>
+      </w:pPr>
+    </w:p>
+    <w:p>
+      <w:pPr>
+        <w:pStyle w:val="ListParagraph"/>
+        <w:numPr>
+          <w:ilvl w:val="0"/>
+          <w:numId w:val="1"/>
+        </w:numPr>
+      </w:pPr>
+      <w:r>
+        <w:rPr>
+          <w:noProof/>
+        </w:rPr>
+        <w:lastRenderedPageBreak/>
+        <w:drawing>
+          <wp:inline distT="0" distB="0" distL="0" distR="0" wp14:anchorId="1EBD25CF" wp14:editId="596043E6">
+            <wp:extent cx="5166360" cy="1539240"/>
+            <wp:effectExtent l="0" t="0" r="0" b="0"/>
+            <wp:docPr id="4" name="Picture 4"/>
+            <wp:cNvGraphicFramePr>
+              <a:graphicFrameLocks xmlns:a="http://schemas.openxmlformats.org/drawingml/2006/main" noChangeAspect="1"/>
+            </wp:cNvGraphicFramePr>
+            <a:graphic xmlns:a="http://schemas.openxmlformats.org/drawingml/2006/main">
+              <a:graphicData uri="http://schemas.openxmlformats.org/drawingml/2006/picture">
+                <pic:pic xmlns:pic="http://schemas.openxmlformats.org/drawingml/2006/picture">
+                  <pic:nvPicPr>
+                    <pic:cNvPr id="0" name=""/>
+                    <pic:cNvPicPr/>
+                  </pic:nvPicPr>
+                  <pic:blipFill rotWithShape="1">
+                    <a:blip r:embed="rId10"/>
+                    <a:srcRect t="51980" b="-51980"/>
+                    <a:stretch/>
+                  </pic:blipFill>
+                  <pic:spPr bwMode="auto">
+                    <a:xfrm>
+                      <a:off x="0" y="0"/>
+                      <a:ext cx="5166360" cy="1539240"/>
+                    </a:xfrm>
+                    <a:prstGeom prst="rect">
+                      <a:avLst/>
+                    </a:prstGeom>
+                    <a:ln>
+                      <a:noFill/>
+                    </a:ln>
+                    <a:extLst>
+                      <a:ext uri="{53640926-AAD7-44D8-BBD7-CCE9431645EC}">
+                        <a14:shadowObscured xmlns:a14="http://schemas.microsoft.com/office/drawing/2010/main"/>
+                      </a:ext>
+                    </a:extLst>
+                  </pic:spPr>
+                </pic:pic>
+              </a:graphicData>
+            </a:graphic>
+          </wp:inline>
+        </w:drawing>
+      </w:r>
+    </w:p>
+    <w:p>
+      <w:pPr>
+        <w:pStyle w:val="ListParagraph"/>
+        <w:numPr>
+          <w:ilvl w:val="0"/>
+          <w:numId w:val="1"/>
+        </w:numPr>
+      </w:pPr>
+    </w:p>
+    <w:p>
+      <w:pPr>
+        <w:pStyle w:val="ListParagraph"/>
+        <w:numPr>
+          <w:ilvl w:val="0"/>
+          <w:numId w:val="1"/>
+        </w:numPr>
+      </w:pPr>
+      <w:r>
+        <w:t>Data-</w:t>
+      </w:r>
+      <w:r>
+        <w:t>Placement</w:t>
+      </w:r>
+    </w:p>
+    <w:p>
+      <w:pPr>
+        <w:pStyle w:val="ListParagraph"/>
+        <w:numPr>
+          <w:ilvl w:val="1"/>
+          <w:numId w:val="1"/>
+        </w:numPr>
+      </w:pPr>
+      <w:r>
+        <w:t>Top right bottom left</w:t>
+      </w:r>
+    </w:p>
+    <w:p>
+      <w:pPr>
+        <w:pStyle w:val="ListParagraph"/>
+        <w:numPr>
+          <w:ilvl w:val="0"/>
+          <w:numId w:val="1"/>
+        </w:numPr>
+      </w:pPr>
+      <w:r>
+        <w:t>Data-</w:t>
+      </w:r>
+      <w:r>
+        <w:t>Trigger</w:t>
+      </w:r>
+    </w:p>
+    <w:p>
+      <w:pPr>
+        <w:pStyle w:val="ListParagraph"/>
+        <w:numPr>
+          <w:ilvl w:val="1"/>
+          <w:numId w:val="1"/>
+        </w:numPr>
+      </w:pPr>
+      <w:r>
+        <w:t>Click hover focus</w:t>
+      </w:r>
+    </w:p>
+    <w:p>
+      <w:pPr>
+        <w:pStyle w:val="ListParagraph"/>
+        <w:numPr>
+          <w:ilvl w:val="0"/>
+          <w:numId w:val="1"/>
+        </w:numPr>
+      </w:pPr>
+      <w:r>
+        <w:t>Html</w:t>
+      </w:r>
+    </w:p>
+    <w:p>
+      <w:pPr>
+        <w:pStyle w:val="ListParagraph"/>
+        <w:numPr>
+          <w:ilvl w:val="1"/>
+          <w:numId w:val="1"/>
+        </w:numPr>
+      </w:pPr>
+      <w:r>
+        <w:t>True, false</w:t>
+      </w:r>
+    </w:p>
+    <w:p>
+      <w:pPr>
+        <w:pStyle w:val="Heading2"/>
+      </w:pPr>
+      <w:r>
+        <w:t>Popovers</w:t>
+      </w:r>
+    </w:p>
+    <w:p>
+      <w:pPr>
+        <w:pStyle w:val="ListParagraph"/>
+        <w:numPr>
+          <w:ilvl w:val="0"/>
+          <w:numId w:val="1"/>
+        </w:numPr>
+      </w:pPr>
+      <w:r>
+        <w:t>Data-toggle=”popover”</w:t>
+      </w:r>
+    </w:p>
+    <w:p>
+      <w:pPr>
+        <w:pStyle w:val="ListParagraph"/>
+        <w:numPr>
+          <w:ilvl w:val="0"/>
+          <w:numId w:val="1"/>
+        </w:numPr>
+      </w:pPr>
+      <w:r>
+        <w:t>Title=text</w:t>
+      </w:r>
+    </w:p>
+    <w:p>
+      <w:pPr>
+        <w:pStyle w:val="ListParagraph"/>
+        <w:numPr>
+          <w:ilvl w:val="0"/>
+          <w:numId w:val="1"/>
+        </w:numPr>
+      </w:pPr>
+      <w:r>
+        <w:t>Data-content=”content”</w:t>
+      </w:r>
+    </w:p>
+    <w:p>
+      <w:pPr>
+        <w:pStyle w:val="ListParagraph"/>
+        <w:numPr>
+          <w:ilvl w:val="0"/>
+          <w:numId w:val="1"/>
+        </w:numPr>
+      </w:pPr>
+      <w:r>
+        <w:t>Same jquery to activate them</w:t>
+      </w:r>
+    </w:p>
+    <w:p>
+      <w:pPr>
+        <w:pStyle w:val="ListParagraph"/>
+        <w:numPr>
+          <w:ilvl w:val="0"/>
+          <w:numId w:val="1"/>
+        </w:numPr>
+      </w:pPr>
+      <w:r>
+        <w:t>Pacement</w:t>
+      </w:r>
+    </w:p>
+    <w:p>
+      <w:pPr>
+        <w:pStyle w:val="ListParagraph"/>
+        <w:numPr>
+          <w:ilvl w:val="0"/>
+          <w:numId w:val="1"/>
+        </w:numPr>
+      </w:pPr>
+      <w:r>
+        <w:t xml:space="preserve">Trigger </w:t>
+      </w:r>
+    </w:p>
+    <w:p>
+      <w:pPr>
+        <w:pStyle w:val="ListParagraph"/>
+        <w:numPr>
+          <w:ilvl w:val="0"/>
+          <w:numId w:val="1"/>
+        </w:numPr>
+      </w:pPr>
+      <w:r>
+        <w:t>C</w:t>
+      </w:r>
+      <w:r>
+        <w:t>ontainer</w:t>
+      </w:r>
+    </w:p>
+    <w:p>
+      <w:pPr>
+        <w:pStyle w:val="Heading2"/>
+      </w:pPr>
+      <w:r>
+        <w:t>Alerts</w:t>
+      </w:r>
+    </w:p>
+    <w:p>
+      <w:pPr>
+        <w:pStyle w:val="ListParagraph"/>
+        <w:numPr>
+          <w:ilvl w:val="0"/>
+          <w:numId w:val="1"/>
+        </w:numPr>
+      </w:pPr>
+      <w:r>
+        <w:t>Alert in container</w:t>
+      </w:r>
+    </w:p>
+    <w:p>
+      <w:pPr>
+        <w:pStyle w:val="ListParagraph"/>
+        <w:numPr>
+          <w:ilvl w:val="0"/>
+          <w:numId w:val="1"/>
+        </w:numPr>
+      </w:pPr>
+      <w:r>
+        <w:t>Alert-color</w:t>
+      </w:r>
+    </w:p>
+    <w:p>
+      <w:pPr>
+        <w:pStyle w:val="ListParagraph"/>
+        <w:numPr>
+          <w:ilvl w:val="0"/>
+          <w:numId w:val="1"/>
+        </w:numPr>
+      </w:pPr>
+      <w:r>
+        <w:t>Alert-heading</w:t>
+      </w:r>
+    </w:p>
+    <w:p>
+      <w:pPr>
+        <w:pStyle w:val="ListParagraph"/>
+        <w:numPr>
+          <w:ilvl w:val="0"/>
+          <w:numId w:val="1"/>
+        </w:numPr>
+      </w:pPr>
+      <w:r>
+        <w:t>Alert-link</w:t>
+      </w:r>
+    </w:p>
+    <w:p>
+      <w:pPr>
+        <w:pStyle w:val="ListParagraph"/>
+        <w:numPr>
+          <w:ilvl w:val="0"/>
+          <w:numId w:val="1"/>
+        </w:numPr>
+      </w:pPr>
+      <w:r>
+        <w:t>Alert-dismissible fade show for animation</w:t>
+      </w:r>
+    </w:p>
+    <w:p>
+      <w:pPr>
+        <w:pStyle w:val="ListParagraph"/>
+        <w:numPr>
+          <w:ilvl w:val="0"/>
+          <w:numId w:val="1"/>
+        </w:numPr>
+      </w:pPr>
+      <w:r>
+        <w:t>Close button</w:t>
+      </w:r>
+    </w:p>
+    <w:p>
+      <w:pPr>
+        <w:pStyle w:val="Heading2"/>
+      </w:pPr>
+      <w:r>
+        <w:t>Dropdowns</w:t>
+      </w:r>
+    </w:p>
+    <w:p>
+      <w:pPr>
+        <w:pStyle w:val="ListParagraph"/>
+        <w:numPr>
+          <w:ilvl w:val="0"/>
+          <w:numId w:val="1"/>
+        </w:numPr>
+      </w:pPr>
+      <w:r>
+        <w:t>Navs, tabs buttons</w:t>
+      </w:r>
+    </w:p>
+    <w:p>
+      <w:pPr>
+        <w:pStyle w:val="ListParagraph"/>
+        <w:numPr>
+          <w:ilvl w:val="0"/>
+          <w:numId w:val="1"/>
+        </w:numPr>
+      </w:pPr>
+      <w:r>
+        <w:t>Button/nav trigger</w:t>
+      </w:r>
+    </w:p>
+    <w:p>
+      <w:pPr>
+        <w:pStyle w:val="ListParagraph"/>
+        <w:numPr>
+          <w:ilvl w:val="0"/>
+          <w:numId w:val="1"/>
+        </w:numPr>
+      </w:pPr>
+      <w:r>
+        <w:t>Dropdown</w:t>
+      </w:r>
+    </w:p>
+    <w:p>
+      <w:pPr>
+        <w:pStyle w:val="ListParagraph"/>
+        <w:numPr>
+          <w:ilvl w:val="0"/>
+          <w:numId w:val="1"/>
+        </w:numPr>
+      </w:pPr>
+      <w:r>
+        <w:t>Dropdown-toggle</w:t>
+      </w:r>
+    </w:p>
+    <w:p>
+      <w:pPr>
+        <w:pStyle w:val="ListParagraph"/>
+        <w:numPr>
+          <w:ilvl w:val="0"/>
+          <w:numId w:val="1"/>
+        </w:numPr>
+      </w:pPr>
+      <w:r>
+        <w:t>Dropdown-menu</w:t>
+      </w:r>
+    </w:p>
+    <w:p>
+      <w:pPr>
+        <w:pStyle w:val="ListParagraph"/>
+        <w:numPr>
+          <w:ilvl w:val="0"/>
+          <w:numId w:val="1"/>
+        </w:numPr>
+      </w:pPr>
+      <w:r>
+        <w:t>Dropdown-item</w:t>
+      </w:r>
+    </w:p>
+    <w:p>
+      <w:pPr>
+        <w:pStyle w:val="ListParagraph"/>
+        <w:numPr>
+          <w:ilvl w:val="0"/>
+          <w:numId w:val="1"/>
+        </w:numPr>
+      </w:pPr>
+      <w:r>
+        <w:t>Dropdown-header</w:t>
+      </w:r>
+    </w:p>
+    <w:p>
+      <w:pPr>
+        <w:pStyle w:val="ListParagraph"/>
+        <w:numPr>
+          <w:ilvl w:val="0"/>
+          <w:numId w:val="1"/>
+        </w:numPr>
+      </w:pPr>
+      <w:r>
+        <w:lastRenderedPageBreak/>
+        <w:t>Dropdown-divider</w:t>
+      </w:r>
+    </w:p>
+    <w:p>
+      <w:pPr>
+        <w:pStyle w:val="ListParagraph"/>
+        <w:numPr>
+          <w:ilvl w:val="0"/>
+          <w:numId w:val="1"/>
+        </w:numPr>
+      </w:pPr>
+      <w:r>
+        <w:t>Disabled</w:t>
+      </w:r>
+    </w:p>
+    <w:p>
+      <w:pPr>
+        <w:pStyle w:val="ListParagraph"/>
+        <w:numPr>
+          <w:ilvl w:val="0"/>
+          <w:numId w:val="1"/>
+        </w:numPr>
+      </w:pPr>
+      <w:r>
+        <w:t>Btn-sm</w:t>
+      </w:r>
+    </w:p>
+    <w:p>
+      <w:pPr>
+        <w:pStyle w:val="ListParagraph"/>
+        <w:numPr>
+          <w:ilvl w:val="0"/>
+          <w:numId w:val="1"/>
+        </w:numPr>
+      </w:pPr>
+      <w:r>
+        <w:t>Btn-lg</w:t>
+      </w:r>
+    </w:p>
+    <w:p>
+      <w:pPr>
+        <w:pStyle w:val="ListParagraph"/>
+        <w:numPr>
+          <w:ilvl w:val="0"/>
+          <w:numId w:val="1"/>
+        </w:numPr>
+      </w:pPr>
+      <w:r>
+        <w:t>Dropup</w:t>
+      </w:r>
+    </w:p>
+    <w:p>
+      <w:pPr>
+        <w:pStyle w:val="ListParagraph"/>
+        <w:numPr>
+          <w:ilvl w:val="0"/>
+          <w:numId w:val="1"/>
+        </w:numPr>
+      </w:pPr>
+      <w:r>
+        <w:t>Dropdown-menu-right</w:t>
+      </w:r>
+    </w:p>
+    <w:p>
+      <w:pPr>
+        <w:pStyle w:val="ListParagraph"/>
+        <w:numPr>
+          <w:ilvl w:val="0"/>
+          <w:numId w:val="1"/>
+        </w:numPr>
+      </w:pPr>
+      <w:r>
+        <w:t>Btn-group</w:t>
+      </w:r>
+      <w:r>
+        <w:t xml:space="preserve"> in main div</w:t>
+      </w:r>
+    </w:p>
+    <w:p>
+      <w:pPr>
+        <w:pStyle w:val="ListParagraph"/>
+        <w:numPr>
+          <w:ilvl w:val="1"/>
+          <w:numId w:val="1"/>
+        </w:numPr>
+      </w:pPr>
+      <w:r>
+        <w:t>Dropdown-toggle-split</w:t>
+      </w:r>
+    </w:p>
+    <w:p>
+      <w:pPr>
+        <w:pStyle w:val="ListParagraph"/>
+        <w:numPr>
+          <w:ilvl w:val="1"/>
+          <w:numId w:val="1"/>
+        </w:numPr>
+      </w:pPr>
+      <w:r>
+        <w:rPr>
+          <w:noProof/>
+        </w:rPr>
+        <w:drawing>
+          <wp:inline distT="0" distB="0" distL="0" distR="0" wp14:anchorId="308D997E" wp14:editId="7B79D9AC">
+            <wp:extent cx="4777740" cy="2667000"/>
+            <wp:effectExtent l="0" t="0" r="3810" b="0"/>
+            <wp:docPr id="5" name="Picture 5"/>
+            <wp:cNvGraphicFramePr>
+              <a:graphicFrameLocks xmlns:a="http://schemas.openxmlformats.org/drawingml/2006/main" noChangeAspect="1"/>
+            </wp:cNvGraphicFramePr>
+            <a:graphic xmlns:a="http://schemas.openxmlformats.org/drawingml/2006/main">
+              <a:graphicData uri="http://schemas.openxmlformats.org/drawingml/2006/picture">
+                <pic:pic xmlns:pic="http://schemas.openxmlformats.org/drawingml/2006/picture">
+                  <pic:nvPicPr>
+                    <pic:cNvPr id="0" name=""/>
+                    <pic:cNvPicPr/>
+                  </pic:nvPicPr>
+                  <pic:blipFill>
+                    <a:blip r:embed="rId11"/>
+                    <a:stretch>
+                      <a:fillRect/>
+                    </a:stretch>
+                  </pic:blipFill>
+                  <pic:spPr>
+                    <a:xfrm>
+                      <a:off x="0" y="0"/>
+                      <a:ext cx="4777740" cy="2667000"/>
+                    </a:xfrm>
+                    <a:prstGeom prst="rect">
+                      <a:avLst/>
+                    </a:prstGeom>
+                  </pic:spPr>
+                </pic:pic>
+              </a:graphicData>
+            </a:graphic>
+          </wp:inline>
+        </w:drawing>
+      </w:r>
+    </w:p>
+    <w:p>
+      <w:pPr>
+        <w:pStyle w:val="ListParagraph"/>
+        <w:numPr>
+          <w:ilvl w:val="1"/>
+          <w:numId w:val="1"/>
+        </w:numPr>
+      </w:pPr>
+      <w:r>
+        <w:t>This is to split the button from the arrow</w:t>
+      </w:r>
+    </w:p>
+    <w:p>
+      <w:pPr>
+        <w:pStyle w:val="Heading2"/>
+      </w:pPr>
+      <w:r>
+        <w:t>Collapse &amp; Accordions</w:t>
+      </w:r>
+    </w:p>
+    <w:p>
+      <w:pPr>
+        <w:pStyle w:val="ListParagraph"/>
+        <w:numPr>
+          <w:ilvl w:val="0"/>
+          <w:numId w:val="1"/>
+        </w:numPr>
+      </w:pPr>
+      <w:r>
+        <w:t>Link or button</w:t>
+      </w:r>
+    </w:p>
+    <w:p>
+      <w:pPr>
+        <w:pStyle w:val="ListParagraph"/>
+        <w:numPr>
+          <w:ilvl w:val="1"/>
+          <w:numId w:val="1"/>
+        </w:numPr>
+      </w:pPr>
+      <w:r>
+        <w:t>Data-toggle=”collapse”</w:t>
+      </w:r>
+      <w:r>
+        <w:t xml:space="preserve"> for</w:t>
+      </w:r>
+    </w:p>
+    <w:p>
+      <w:pPr>
+        <w:pStyle w:val="ListParagraph"/>
+        <w:numPr>
+          <w:ilvl w:val="1"/>
+          <w:numId w:val="1"/>
+        </w:numPr>
+      </w:pPr>
+      <w:r>
+        <w:t>To target element use #id or data-target</w:t>
+      </w:r>
+    </w:p>
+    <w:p>
+      <w:pPr>
+        <w:pStyle w:val="ListParagraph"/>
+        <w:numPr>
+          <w:ilvl w:val="2"/>
+          <w:numId w:val="1"/>
+        </w:numPr>
+      </w:pPr>
+      <w:r>
+        <w:t>Button= data-target</w:t>
+      </w:r>
+      <w:r>
+        <w:t xml:space="preserve"> and set that to id of element</w:t>
+      </w:r>
+    </w:p>
+    <w:p>
+      <w:pPr>
+        <w:pStyle w:val="ListParagraph"/>
+        <w:numPr>
+          <w:ilvl w:val="2"/>
+          <w:numId w:val="1"/>
+        </w:numPr>
+      </w:pPr>
+      <w:r>
+        <w:t>Anchor tag = href to the id of element</w:t>
+      </w:r>
+      <w:bookmarkStart w:id="0" w:name="_GoBack"/>
+      <w:bookmarkEnd w:id="0"/>
+    </w:p>
+    <w:p>
+      <w:pPr>
+        <w:pStyle w:val="ListParagraph"/>
+        <w:numPr>
+          <w:ilvl w:val="1"/>
+          <w:numId w:val="1"/>
+        </w:numPr>
+      </w:pPr>
+      <w:r>
+        <w:t>Element that’s going to show or hide has “collapse” class</w:t>
+      </w:r>
+    </w:p>
+    <w:p>
+      <w:pPr>
+        <w:pStyle w:val="ListParagraph"/>
+        <w:numPr>
+          <w:ilvl w:val="0"/>
+          <w:numId w:val="1"/>
+        </w:numPr>
+      </w:pPr>
+      <w:r>
+        <w:t>Accordian</w:t>
+      </w:r>
+    </w:p>
+    <w:p>
+      <w:pPr>
+        <w:pStyle w:val="ListParagraph"/>
+        <w:numPr>
+          <w:ilvl w:val="1"/>
+          <w:numId w:val="1"/>
+        </w:numPr>
+      </w:pPr>
+      <w:r>
+        <w:t>Container</w:t>
+      </w:r>
+    </w:p>
+    <w:p>
+      <w:pPr>
+        <w:pStyle w:val="ListParagraph"/>
+        <w:numPr>
+          <w:ilvl w:val="1"/>
+          <w:numId w:val="1"/>
+        </w:numPr>
+      </w:pPr>
+      <w:r>
+        <w:t>Show class</w:t>
+      </w:r>
+    </w:p>
+    <w:p>
+      <w:pPr>
+        <w:pStyle w:val="ListParagraph"/>
+        <w:numPr>
+          <w:ilvl w:val="1"/>
+          <w:numId w:val="1"/>
+        </w:numPr>
+      </w:pPr>
+      <w:r>
+        <w:t>Dropdown-menu</w:t>
+      </w:r>
+    </w:p>
+    <w:p>
+      <w:pPr>
+        <w:pStyle w:val="ListParagraph"/>
+        <w:numPr>
+          <w:ilvl w:val="1"/>
+          <w:numId w:val="1"/>
+        </w:numPr>
+      </w:pPr>
+      <w:r>
+        <w:t>card</w:t>
+      </w:r>
+    </w:p>
+    <w:p>
+      <w:pPr>
+        <w:pStyle w:val="Heading1"/>
+      </w:pPr>
+      <w:r>
         <w:t>Remember</w:t>
       </w:r>
     </w:p>
@@ -8112,6 +9439,7 @@
         </w:numPr>
       </w:pPr>
       <w:r>
+        <w:lastRenderedPageBreak/>
         <w:t>Ctrl + shift + l</w:t>
       </w:r>
     </w:p>
@@ -8340,7 +9668,6 @@
         </w:numPr>
       </w:pPr>
       <w:r>
-        <w:lastRenderedPageBreak/>
         <w:t>Header when scrolling up</w:t>
       </w:r>
     </w:p>
@@ -8352,7 +9679,7 @@
           <w:numId w:val="1"/>
         </w:numPr>
       </w:pPr>
-      <w:hyperlink r:id="rId10" w:history="1">
+      <w:hyperlink r:id="rId12" w:history="1">
         <w:r>
           <w:rPr>
             <w:rStyle w:val="Hyperlink"/>

</xml_diff>